<commit_message>
Some update of cede
</commit_message>
<xml_diff>
--- a/documents/initial_thought.docx
+++ b/documents/initial_thought.docx
@@ -17,7 +17,219 @@
         </w:numPr>
       </w:pPr>
       <w:r>
+        <w:t>Organization</w:t>
+      </w:r>
+    </w:p>
+    <w:p>
+      <w:pPr>
+        <w:pStyle w:val="ListParagraph"/>
+        <w:numPr>
+          <w:ilvl w:val="2"/>
+          <w:numId w:val="2"/>
+        </w:numPr>
+      </w:pPr>
+      <w:r>
         <w:t>System Settings</w:t>
+      </w:r>
+      <w:bookmarkStart w:id="0" w:name="_GoBack"/>
+      <w:bookmarkEnd w:id="0"/>
+    </w:p>
+    <w:p>
+      <w:pPr>
+        <w:pStyle w:val="ListParagraph"/>
+        <w:numPr>
+          <w:ilvl w:val="2"/>
+          <w:numId w:val="2"/>
+        </w:numPr>
+      </w:pPr>
+      <w:r>
+        <w:t>Type</w:t>
+      </w:r>
+    </w:p>
+    <w:p>
+      <w:pPr>
+        <w:pStyle w:val="ListParagraph"/>
+        <w:numPr>
+          <w:ilvl w:val="2"/>
+          <w:numId w:val="2"/>
+        </w:numPr>
+      </w:pPr>
+      <w:r>
+        <w:t>Category</w:t>
+      </w:r>
+    </w:p>
+    <w:p>
+      <w:pPr>
+        <w:pStyle w:val="ListParagraph"/>
+        <w:numPr>
+          <w:ilvl w:val="2"/>
+          <w:numId w:val="2"/>
+        </w:numPr>
+      </w:pPr>
+      <w:r>
+        <w:t>Location/ Station</w:t>
+      </w:r>
+    </w:p>
+    <w:p>
+      <w:pPr>
+        <w:pStyle w:val="ListParagraph"/>
+        <w:numPr>
+          <w:ilvl w:val="2"/>
+          <w:numId w:val="2"/>
+        </w:numPr>
+      </w:pPr>
+      <w:r>
+        <w:t>Department</w:t>
+      </w:r>
+    </w:p>
+    <w:p>
+      <w:pPr>
+        <w:pStyle w:val="ListParagraph"/>
+        <w:numPr>
+          <w:ilvl w:val="2"/>
+          <w:numId w:val="2"/>
+        </w:numPr>
+      </w:pPr>
+      <w:r>
+        <w:t>Designation</w:t>
+      </w:r>
+    </w:p>
+    <w:p>
+      <w:pPr>
+        <w:pStyle w:val="ListParagraph"/>
+        <w:numPr>
+          <w:ilvl w:val="2"/>
+          <w:numId w:val="2"/>
+        </w:numPr>
+      </w:pPr>
+      <w:r>
+        <w:t>Grade</w:t>
+      </w:r>
+    </w:p>
+    <w:p>
+      <w:pPr>
+        <w:pStyle w:val="ListParagraph"/>
+        <w:numPr>
+          <w:ilvl w:val="2"/>
+          <w:numId w:val="2"/>
+        </w:numPr>
+      </w:pPr>
+      <w:r>
+        <w:t>Religion</w:t>
+      </w:r>
+    </w:p>
+    <w:p>
+      <w:pPr>
+        <w:pStyle w:val="ListParagraph"/>
+        <w:numPr>
+          <w:ilvl w:val="2"/>
+          <w:numId w:val="2"/>
+        </w:numPr>
+      </w:pPr>
+      <w:r>
+        <w:t>Bank and  Branch</w:t>
+      </w:r>
+    </w:p>
+    <w:p>
+      <w:pPr>
+        <w:pStyle w:val="ListParagraph"/>
+        <w:numPr>
+          <w:ilvl w:val="2"/>
+          <w:numId w:val="2"/>
+        </w:numPr>
+      </w:pPr>
+      <w:r>
+        <w:t>Pay Scale</w:t>
+      </w:r>
+    </w:p>
+    <w:p>
+      <w:pPr>
+        <w:pStyle w:val="ListParagraph"/>
+        <w:numPr>
+          <w:ilvl w:val="2"/>
+          <w:numId w:val="2"/>
+        </w:numPr>
+      </w:pPr>
+      <w:r>
+        <w:t>Organizational Policies</w:t>
+      </w:r>
+    </w:p>
+    <w:p>
+      <w:pPr>
+        <w:pStyle w:val="ListParagraph"/>
+        <w:numPr>
+          <w:ilvl w:val="2"/>
+          <w:numId w:val="2"/>
+        </w:numPr>
+      </w:pPr>
+      <w:r>
+        <w:t>Yearly Hol</w:t>
+      </w:r>
+      <w:r>
+        <w:t>i</w:t>
+      </w:r>
+      <w:r>
+        <w:t>days</w:t>
+      </w:r>
+    </w:p>
+    <w:p>
+      <w:pPr>
+        <w:pStyle w:val="ListParagraph"/>
+        <w:numPr>
+          <w:ilvl w:val="2"/>
+          <w:numId w:val="2"/>
+        </w:numPr>
+      </w:pPr>
+      <w:r>
+        <w:t>Announcement</w:t>
+      </w:r>
+    </w:p>
+    <w:p>
+      <w:pPr>
+        <w:pStyle w:val="ListParagraph"/>
+        <w:numPr>
+          <w:ilvl w:val="2"/>
+          <w:numId w:val="2"/>
+        </w:numPr>
+      </w:pPr>
+      <w:r>
+        <w:t>Meetings</w:t>
+      </w:r>
+    </w:p>
+    <w:p>
+      <w:pPr>
+        <w:pStyle w:val="ListParagraph"/>
+        <w:numPr>
+          <w:ilvl w:val="2"/>
+          <w:numId w:val="2"/>
+        </w:numPr>
+      </w:pPr>
+      <w:r>
+        <w:t>Resource  Management</w:t>
+      </w:r>
+    </w:p>
+    <w:p>
+      <w:pPr>
+        <w:pStyle w:val="ListParagraph"/>
+        <w:numPr>
+          <w:ilvl w:val="2"/>
+          <w:numId w:val="2"/>
+        </w:numPr>
+      </w:pPr>
+      <w:r>
+        <w:t xml:space="preserve">Project Management/ time tracker/ issue tracker </w:t>
+      </w:r>
+    </w:p>
+    <w:p>
+      <w:pPr>
+        <w:pStyle w:val="ListParagraph"/>
+        <w:numPr>
+          <w:ilvl w:val="2"/>
+          <w:numId w:val="2"/>
+        </w:numPr>
+      </w:pPr>
+      <w:r>
+        <w:t>User Manager</w:t>
       </w:r>
     </w:p>
     <w:p>
@@ -29,216 +241,6 @@
         </w:numPr>
       </w:pPr>
       <w:r>
-        <w:t>Organization</w:t>
-      </w:r>
-    </w:p>
-    <w:p>
-      <w:pPr>
-        <w:pStyle w:val="ListParagraph"/>
-        <w:numPr>
-          <w:ilvl w:val="2"/>
-          <w:numId w:val="2"/>
-        </w:numPr>
-      </w:pPr>
-      <w:r>
-        <w:t>Type</w:t>
-      </w:r>
-    </w:p>
-    <w:p>
-      <w:pPr>
-        <w:pStyle w:val="ListParagraph"/>
-        <w:numPr>
-          <w:ilvl w:val="2"/>
-          <w:numId w:val="2"/>
-        </w:numPr>
-      </w:pPr>
-      <w:r>
-        <w:t>Category</w:t>
-      </w:r>
-    </w:p>
-    <w:p>
-      <w:pPr>
-        <w:pStyle w:val="ListParagraph"/>
-        <w:numPr>
-          <w:ilvl w:val="2"/>
-          <w:numId w:val="2"/>
-        </w:numPr>
-      </w:pPr>
-      <w:r>
-        <w:t>Location/ Station</w:t>
-      </w:r>
-    </w:p>
-    <w:p>
-      <w:pPr>
-        <w:pStyle w:val="ListParagraph"/>
-        <w:numPr>
-          <w:ilvl w:val="2"/>
-          <w:numId w:val="2"/>
-        </w:numPr>
-      </w:pPr>
-      <w:r>
-        <w:t>Department</w:t>
-      </w:r>
-    </w:p>
-    <w:p>
-      <w:pPr>
-        <w:pStyle w:val="ListParagraph"/>
-        <w:numPr>
-          <w:ilvl w:val="2"/>
-          <w:numId w:val="2"/>
-        </w:numPr>
-      </w:pPr>
-      <w:r>
-        <w:t>Designation</w:t>
-      </w:r>
-    </w:p>
-    <w:p>
-      <w:pPr>
-        <w:pStyle w:val="ListParagraph"/>
-        <w:numPr>
-          <w:ilvl w:val="2"/>
-          <w:numId w:val="2"/>
-        </w:numPr>
-      </w:pPr>
-      <w:r>
-        <w:t>Grade</w:t>
-      </w:r>
-    </w:p>
-    <w:p>
-      <w:pPr>
-        <w:pStyle w:val="ListParagraph"/>
-        <w:numPr>
-          <w:ilvl w:val="2"/>
-          <w:numId w:val="2"/>
-        </w:numPr>
-      </w:pPr>
-      <w:r>
-        <w:t>Religion</w:t>
-      </w:r>
-    </w:p>
-    <w:p>
-      <w:pPr>
-        <w:pStyle w:val="ListParagraph"/>
-        <w:numPr>
-          <w:ilvl w:val="2"/>
-          <w:numId w:val="2"/>
-        </w:numPr>
-      </w:pPr>
-      <w:r>
-        <w:t>Bank and  Branch</w:t>
-      </w:r>
-    </w:p>
-    <w:p>
-      <w:pPr>
-        <w:pStyle w:val="ListParagraph"/>
-        <w:numPr>
-          <w:ilvl w:val="2"/>
-          <w:numId w:val="2"/>
-        </w:numPr>
-      </w:pPr>
-      <w:r>
-        <w:t>Pay Scale</w:t>
-      </w:r>
-    </w:p>
-    <w:p>
-      <w:pPr>
-        <w:pStyle w:val="ListParagraph"/>
-        <w:numPr>
-          <w:ilvl w:val="2"/>
-          <w:numId w:val="2"/>
-        </w:numPr>
-      </w:pPr>
-      <w:r>
-        <w:t>Organizational Policies</w:t>
-      </w:r>
-    </w:p>
-    <w:p>
-      <w:pPr>
-        <w:pStyle w:val="ListParagraph"/>
-        <w:numPr>
-          <w:ilvl w:val="2"/>
-          <w:numId w:val="2"/>
-        </w:numPr>
-      </w:pPr>
-      <w:r>
-        <w:t>Yearly Hol</w:t>
-      </w:r>
-      <w:r>
-        <w:t>i</w:t>
-      </w:r>
-      <w:r>
-        <w:t>days</w:t>
-      </w:r>
-    </w:p>
-    <w:p>
-      <w:pPr>
-        <w:pStyle w:val="ListParagraph"/>
-        <w:numPr>
-          <w:ilvl w:val="2"/>
-          <w:numId w:val="2"/>
-        </w:numPr>
-      </w:pPr>
-      <w:r>
-        <w:t>Announcement</w:t>
-      </w:r>
-    </w:p>
-    <w:p>
-      <w:pPr>
-        <w:pStyle w:val="ListParagraph"/>
-        <w:numPr>
-          <w:ilvl w:val="2"/>
-          <w:numId w:val="2"/>
-        </w:numPr>
-      </w:pPr>
-      <w:r>
-        <w:t>Meetings</w:t>
-      </w:r>
-    </w:p>
-    <w:p>
-      <w:pPr>
-        <w:pStyle w:val="ListParagraph"/>
-        <w:numPr>
-          <w:ilvl w:val="2"/>
-          <w:numId w:val="2"/>
-        </w:numPr>
-      </w:pPr>
-      <w:r>
-        <w:t>Resource  Management</w:t>
-      </w:r>
-    </w:p>
-    <w:p>
-      <w:pPr>
-        <w:pStyle w:val="ListParagraph"/>
-        <w:numPr>
-          <w:ilvl w:val="2"/>
-          <w:numId w:val="2"/>
-        </w:numPr>
-      </w:pPr>
-      <w:r>
-        <w:t xml:space="preserve">Project Management/ time tracker/ issue tracker </w:t>
-      </w:r>
-    </w:p>
-    <w:p>
-      <w:pPr>
-        <w:pStyle w:val="ListParagraph"/>
-        <w:numPr>
-          <w:ilvl w:val="2"/>
-          <w:numId w:val="2"/>
-        </w:numPr>
-      </w:pPr>
-      <w:r>
-        <w:t>User Manager</w:t>
-      </w:r>
-    </w:p>
-    <w:p>
-      <w:pPr>
-        <w:pStyle w:val="ListParagraph"/>
-        <w:numPr>
-          <w:ilvl w:val="0"/>
-          <w:numId w:val="1"/>
-        </w:numPr>
-      </w:pPr>
-      <w:r>
         <w:t>Employee</w:t>
       </w:r>
     </w:p>
@@ -316,8 +318,6 @@
       <w:r>
         <w:t>Training</w:t>
       </w:r>
-      <w:bookmarkStart w:id="0" w:name="_GoBack"/>
-      <w:bookmarkEnd w:id="0"/>
     </w:p>
     <w:p>
       <w:pPr>

</xml_diff>

<commit_message>
Added some actual menu
</commit_message>
<xml_diff>
--- a/documents/initial_thought.docx
+++ b/documents/initial_thought.docx
@@ -31,8 +31,6 @@
       <w:r>
         <w:t>System Settings</w:t>
       </w:r>
-      <w:bookmarkStart w:id="0" w:name="_GoBack"/>
-      <w:bookmarkEnd w:id="0"/>
     </w:p>
     <w:p>
       <w:pPr>
@@ -163,13 +161,28 @@
         </w:numPr>
       </w:pPr>
       <w:r>
-        <w:t>Yearly Hol</w:t>
+        <w:t>Hol</w:t>
       </w:r>
       <w:r>
         <w:t>i</w:t>
       </w:r>
       <w:r>
-        <w:t>days</w:t>
+        <w:t>day</w:t>
+      </w:r>
+      <w:r>
+        <w:t xml:space="preserve"> Calendar</w:t>
+      </w:r>
+    </w:p>
+    <w:p>
+      <w:pPr>
+        <w:pStyle w:val="ListParagraph"/>
+        <w:numPr>
+          <w:ilvl w:val="2"/>
+          <w:numId w:val="2"/>
+        </w:numPr>
+      </w:pPr>
+      <w:r>
+        <w:t>Notice Board</w:t>
       </w:r>
     </w:p>
     <w:p>
@@ -330,6 +343,9 @@
       <w:r>
         <w:t>PMP</w:t>
       </w:r>
+      <w:r>
+        <w:t xml:space="preserve">/ evaluation </w:t>
+      </w:r>
     </w:p>
     <w:p>
       <w:pPr>
@@ -469,6 +485,7 @@
         </w:numPr>
       </w:pPr>
       <w:r>
+        <w:lastRenderedPageBreak/>
         <w:t>Employees Leave Status</w:t>
       </w:r>
     </w:p>
@@ -480,11 +497,12 @@
           <w:numId w:val="9"/>
         </w:numPr>
       </w:pPr>
-      <w:r>
-        <w:lastRenderedPageBreak/>
+      <w:bookmarkStart w:id="0" w:name="_GoBack"/>
+      <w:r>
         <w:t>Un authorize leave or absence</w:t>
       </w:r>
     </w:p>
+    <w:bookmarkEnd w:id="0"/>
     <w:p>
       <w:pPr>
         <w:pStyle w:val="ListParagraph"/>
@@ -557,9 +575,11 @@
       <w:pPr>
         <w:jc w:val="both"/>
       </w:pPr>
+      <w:proofErr w:type="gramStart"/>
       <w:r>
         <w:t>PR.</w:t>
       </w:r>
+      <w:proofErr w:type="gramEnd"/>
     </w:p>
     <w:p>
       <w:pPr>
@@ -939,6 +959,7 @@
         <w:jc w:val="both"/>
       </w:pPr>
       <w:r>
+        <w:lastRenderedPageBreak/>
         <w:t>Salary calculator</w:t>
       </w:r>
     </w:p>
@@ -952,7 +973,6 @@
         <w:jc w:val="both"/>
       </w:pPr>
       <w:r>
-        <w:lastRenderedPageBreak/>
         <w:t>Monthly salary sheet</w:t>
       </w:r>
     </w:p>
@@ -994,9 +1014,11 @@
       </w:pPr>
     </w:p>
     <w:p>
+      <w:proofErr w:type="gramStart"/>
       <w:r>
         <w:t>Accounts.</w:t>
       </w:r>
+      <w:proofErr w:type="gramEnd"/>
     </w:p>
     <w:p>
       <w:pPr>
@@ -1019,8 +1041,21 @@
         </w:numPr>
       </w:pPr>
       <w:r>
-        <w:t>Voucher Setup (GL code, dr, cr</w:t>
-      </w:r>
+        <w:t xml:space="preserve">Voucher Setup (GL code, </w:t>
+      </w:r>
+      <w:proofErr w:type="spellStart"/>
+      <w:r>
+        <w:t>dr</w:t>
+      </w:r>
+      <w:proofErr w:type="spellEnd"/>
+      <w:r>
+        <w:t xml:space="preserve">, </w:t>
+      </w:r>
+      <w:proofErr w:type="spellStart"/>
+      <w:r>
+        <w:t>cr</w:t>
+      </w:r>
+      <w:proofErr w:type="spellEnd"/>
       <w:r>
         <w:t>, description</w:t>
       </w:r>
@@ -1049,10 +1084,18 @@
     <w:p/>
     <w:p>
       <w:r>
-        <w:t>REPORTS.</w:t>
-      </w:r>
-      <w:r>
-        <w:t>( will be parts of each module)</w:t>
+        <w:t>REPORTS</w:t>
+      </w:r>
+      <w:proofErr w:type="gramStart"/>
+      <w:r>
+        <w:t>.</w:t>
+      </w:r>
+      <w:r>
+        <w:t>(</w:t>
+      </w:r>
+      <w:proofErr w:type="gramEnd"/>
+      <w:r>
+        <w:t xml:space="preserve"> will be parts of each module)</w:t>
       </w:r>
     </w:p>
     <w:p>
@@ -1312,8 +1355,13 @@
         </w:numPr>
       </w:pPr>
       <w:r>
-        <w:t>Bonus Payslip</w:t>
-      </w:r>
+        <w:t xml:space="preserve">Bonus </w:t>
+      </w:r>
+      <w:proofErr w:type="spellStart"/>
+      <w:r>
+        <w:t>Payslip</w:t>
+      </w:r>
+      <w:proofErr w:type="spellEnd"/>
     </w:p>
     <w:p>
       <w:pPr>
@@ -1336,6 +1384,7 @@
         </w:numPr>
       </w:pPr>
       <w:r>
+        <w:lastRenderedPageBreak/>
         <w:t>Bonus Bank Advice</w:t>
       </w:r>
     </w:p>
@@ -1348,7 +1397,6 @@
         </w:numPr>
       </w:pPr>
       <w:r>
-        <w:lastRenderedPageBreak/>
         <w:t>Monthly  Overtime</w:t>
       </w:r>
     </w:p>

</xml_diff>

<commit_message>
Added some more menu
</commit_message>
<xml_diff>
--- a/documents/initial_thought.docx
+++ b/documents/initial_thought.docx
@@ -2,7 +2,11 @@
 <file path=word/document.xml><?xml version="1.0" encoding="utf-8"?>
 <w:document xmlns:wpc="http://schemas.microsoft.com/office/word/2010/wordprocessingCanvas" xmlns:mc="http://schemas.openxmlformats.org/markup-compatibility/2006" xmlns:o="urn:schemas-microsoft-com:office:office" xmlns:r="http://schemas.openxmlformats.org/officeDocument/2006/relationships" xmlns:m="http://schemas.openxmlformats.org/officeDocument/2006/math" xmlns:v="urn:schemas-microsoft-com:vml" xmlns:wp14="http://schemas.microsoft.com/office/word/2010/wordprocessingDrawing" xmlns:wp="http://schemas.openxmlformats.org/drawingml/2006/wordprocessingDrawing" xmlns:w10="urn:schemas-microsoft-com:office:word" xmlns:w="http://schemas.openxmlformats.org/wordprocessingml/2006/main" xmlns:w14="http://schemas.microsoft.com/office/word/2010/wordml" xmlns:wpg="http://schemas.microsoft.com/office/word/2010/wordprocessingGroup" xmlns:wpi="http://schemas.microsoft.com/office/word/2010/wordprocessingInk" xmlns:wne="http://schemas.microsoft.com/office/word/2006/wordml" xmlns:wps="http://schemas.microsoft.com/office/word/2010/wordprocessingShape" mc:Ignorable="w14 wp14">
   <w:body>
-    <w:p/>
+    <w:p>
+      <w:r>
+        <w:t xml:space="preserve"> </w:t>
+      </w:r>
+    </w:p>
     <w:p>
       <w:r>
         <w:t>HR</w:t>
@@ -497,12 +501,10 @@
           <w:numId w:val="9"/>
         </w:numPr>
       </w:pPr>
-      <w:bookmarkStart w:id="0" w:name="_GoBack"/>
       <w:r>
         <w:t>Un authorize leave or absence</w:t>
       </w:r>
     </w:p>
-    <w:bookmarkEnd w:id="0"/>
     <w:p>
       <w:pPr>
         <w:pStyle w:val="ListParagraph"/>
@@ -1007,6 +1009,9 @@
       <w:r>
         <w:t>Loan</w:t>
       </w:r>
+      <w:r>
+        <w:t xml:space="preserve"> And Advance </w:t>
+      </w:r>
     </w:p>
     <w:p>
       <w:pPr>
@@ -1124,11 +1129,7 @@
     </w:p>
     <w:p>
       <w:pPr>
-        <w:pStyle w:val="ListParagraph"/>
-        <w:numPr>
-          <w:ilvl w:val="2"/>
-          <w:numId w:val="18"/>
-        </w:numPr>
+        <w:ind w:left="720"/>
       </w:pPr>
       <w:r>
         <w:t>Basic information</w:t>
@@ -1136,11 +1137,7 @@
     </w:p>
     <w:p>
       <w:pPr>
-        <w:pStyle w:val="ListParagraph"/>
-        <w:numPr>
-          <w:ilvl w:val="2"/>
-          <w:numId w:val="18"/>
-        </w:numPr>
+        <w:ind w:left="720"/>
       </w:pPr>
       <w:r>
         <w:t>Joiners report</w:t>
@@ -1148,11 +1145,7 @@
     </w:p>
     <w:p>
       <w:pPr>
-        <w:pStyle w:val="ListParagraph"/>
-        <w:numPr>
-          <w:ilvl w:val="2"/>
-          <w:numId w:val="18"/>
-        </w:numPr>
+        <w:ind w:left="720"/>
       </w:pPr>
       <w:r>
         <w:t>Leavers report</w:t>
@@ -1160,11 +1153,7 @@
     </w:p>
     <w:p>
       <w:pPr>
-        <w:pStyle w:val="ListParagraph"/>
-        <w:numPr>
-          <w:ilvl w:val="2"/>
-          <w:numId w:val="18"/>
-        </w:numPr>
+        <w:ind w:left="720"/>
       </w:pPr>
       <w:r>
         <w:t xml:space="preserve">Promotion </w:t>
@@ -1172,11 +1161,7 @@
     </w:p>
     <w:p>
       <w:pPr>
-        <w:pStyle w:val="ListParagraph"/>
-        <w:numPr>
-          <w:ilvl w:val="2"/>
-          <w:numId w:val="18"/>
-        </w:numPr>
+        <w:ind w:left="720"/>
       </w:pPr>
       <w:r>
         <w:t xml:space="preserve">Transfer </w:t>
@@ -1184,11 +1169,7 @@
     </w:p>
     <w:p>
       <w:pPr>
-        <w:pStyle w:val="ListParagraph"/>
-        <w:numPr>
-          <w:ilvl w:val="2"/>
-          <w:numId w:val="18"/>
-        </w:numPr>
+        <w:ind w:left="720"/>
       </w:pPr>
       <w:r>
         <w:t xml:space="preserve"> Confirmation report</w:t>
@@ -1196,11 +1177,7 @@
     </w:p>
     <w:p>
       <w:pPr>
-        <w:pStyle w:val="ListParagraph"/>
-        <w:numPr>
-          <w:ilvl w:val="2"/>
-          <w:numId w:val="18"/>
-        </w:numPr>
+        <w:ind w:left="720"/>
       </w:pPr>
       <w:r>
         <w:t>PF detail</w:t>
@@ -1331,6 +1308,7 @@
         </w:numPr>
       </w:pPr>
       <w:r>
+        <w:lastRenderedPageBreak/>
         <w:t>108 report</w:t>
       </w:r>
     </w:p>
@@ -1384,7 +1362,6 @@
         </w:numPr>
       </w:pPr>
       <w:r>
-        <w:lastRenderedPageBreak/>
         <w:t>Bonus Bank Advice</w:t>
       </w:r>
     </w:p>
@@ -1420,8 +1397,13 @@
         </w:numPr>
       </w:pPr>
       <w:r>
-        <w:t>Leave and Attendance</w:t>
-      </w:r>
+        <w:t xml:space="preserve">Leave and </w:t>
+      </w:r>
+      <w:bookmarkStart w:id="0" w:name="_GoBack"/>
+      <w:r>
+        <w:t>Attendance</w:t>
+      </w:r>
+      <w:bookmarkEnd w:id="0"/>
     </w:p>
     <w:p>
       <w:pPr>

</xml_diff>